<commit_message>
push update revisi dari revisi agung
</commit_message>
<xml_diff>
--- a/semester-6/docx/EstoTriramdaniN_Draft Kolokium_Revisi[1].docx
+++ b/semester-6/docx/EstoTriramdaniN_Draft Kolokium_Revisi[1].docx
@@ -1614,8 +1614,6 @@
       <w:r>
         <w:t>, Kabupaten Bandung.</w:t>
       </w:r>
-      <w:bookmarkStart w:id="1" w:name="_GoBack"/>
-      <w:bookmarkEnd w:id="1"/>
       <w:r>
         <w:rPr>
           <w:lang w:val="id-ID"/>
@@ -2124,12 +2122,12 @@
       <w:pPr>
         <w:pStyle w:val="Heading1"/>
       </w:pPr>
-      <w:bookmarkStart w:id="2" w:name="_Toc63111102"/>
+      <w:bookmarkStart w:id="1" w:name="_Toc63111102"/>
       <w:r>
         <w:lastRenderedPageBreak/>
         <w:t>Daftar Isi</w:t>
       </w:r>
-      <w:bookmarkEnd w:id="2"/>
+      <w:bookmarkEnd w:id="1"/>
     </w:p>
     <w:p>
       <w:pPr>
@@ -3708,11 +3706,11 @@
         <w:pStyle w:val="Heading1"/>
         <w:spacing w:before="480"/>
       </w:pPr>
-      <w:bookmarkStart w:id="3" w:name="_Toc63111103"/>
+      <w:bookmarkStart w:id="2" w:name="_Toc63111103"/>
       <w:r>
         <w:t>Daftar Tabel</w:t>
       </w:r>
-      <w:bookmarkEnd w:id="3"/>
+      <w:bookmarkEnd w:id="2"/>
     </w:p>
     <w:p>
       <w:pPr>
@@ -3802,11 +3800,11 @@
         <w:pStyle w:val="Heading1"/>
         <w:spacing w:before="480"/>
       </w:pPr>
-      <w:bookmarkStart w:id="4" w:name="_Toc63111104"/>
+      <w:bookmarkStart w:id="3" w:name="_Toc63111104"/>
       <w:r>
         <w:t>DAFTAR LAMPIRAN</w:t>
       </w:r>
-      <w:bookmarkEnd w:id="4"/>
+      <w:bookmarkEnd w:id="3"/>
     </w:p>
     <w:p>
       <w:pPr>
@@ -3909,7 +3907,7 @@
       <w:pPr>
         <w:pStyle w:val="Heading1"/>
       </w:pPr>
-      <w:bookmarkStart w:id="5" w:name="_Toc63111105"/>
+      <w:bookmarkStart w:id="4" w:name="_Toc63111105"/>
       <w:r>
         <w:lastRenderedPageBreak/>
         <w:t>I</w:t>
@@ -3920,31 +3918,41 @@
       <w:r>
         <w:t>Pendahuluan</w:t>
       </w:r>
+      <w:bookmarkEnd w:id="4"/>
+    </w:p>
+    <w:p>
+      <w:pPr>
+        <w:pStyle w:val="Heading2"/>
+      </w:pPr>
+      <w:bookmarkStart w:id="5" w:name="_Toc63111106"/>
+      <w:r>
+        <w:t>1.</w:t>
+      </w:r>
+      <w:r>
+        <w:t>1</w:t>
+      </w:r>
+      <w:r>
+        <w:t xml:space="preserve"> Latar Belakang</w:t>
+      </w:r>
       <w:bookmarkEnd w:id="5"/>
     </w:p>
     <w:p>
-      <w:pPr>
-        <w:pStyle w:val="Heading2"/>
-        <w:jc w:val="center"/>
-      </w:pPr>
-      <w:bookmarkStart w:id="6" w:name="_Toc63111106"/>
-      <w:r>
-        <w:t>1.2 Latar Belakang</w:t>
-      </w:r>
+      <w:r>
+        <w:t>Desa dalam Kamus Besar Bahasa Indonesia (KBBI) Daring Kement</w:t>
+      </w:r>
+      <w:r>
+        <w:t>e</w:t>
+      </w:r>
+      <w:r>
+        <w:t xml:space="preserve">rian Pendidikan dan Kebudayaan merupakan kata nomina yang memiliki pengertian yakni </w:t>
+      </w:r>
+      <w:r>
+        <w:t>kesatuan wilayah yang dihuni oleh sejumlah keluarga yang mempunyai sistem pemerintahan sendiri (d</w:t>
+      </w:r>
+      <w:bookmarkStart w:id="6" w:name="_GoBack"/>
       <w:bookmarkEnd w:id="6"/>
-    </w:p>
-    <w:p>
-      <w:r>
-        <w:t>Desa dalam Kamus Besar Bahasa Indonesia (KBBI) Daring Kement</w:t>
-      </w:r>
-      <w:r>
-        <w:t>e</w:t>
-      </w:r>
-      <w:r>
-        <w:t xml:space="preserve">rian Pendidikan dan Kebudayaan merupakan kata nomina yang memiliki pengertian yakni </w:t>
-      </w:r>
-      <w:r>
-        <w:t>kesatuan wilayah yang dihuni oleh sejumlah keluarga yang mempunyai sistem pemerintahan sendiri (dikepalai oleh seorang kepala desa)</w:t>
+      <w:r>
+        <w:t>ikepalai oleh seorang kepala desa)</w:t>
       </w:r>
       <w:r>
         <w:t xml:space="preserve">. Desa merupakan unit pemerintahan terkecil ketiga setelah Rukun Tetangga dan Rukun Warga. </w:t>
@@ -9597,7 +9605,7 @@
 </file>
 
 <file path=customXml/itemProps1.xml><?xml version="1.0" encoding="utf-8"?>
-<ds:datastoreItem xmlns:ds="http://schemas.openxmlformats.org/officeDocument/2006/customXml" ds:itemID="{2E585DE4-7567-4F9F-BBBE-E8847CB296DD}">
+<ds:datastoreItem xmlns:ds="http://schemas.openxmlformats.org/officeDocument/2006/customXml" ds:itemID="{A1F61336-205A-45E6-AABD-64AB401423AC}">
   <ds:schemaRefs>
     <ds:schemaRef ds:uri="http://schemas.openxmlformats.org/officeDocument/2006/bibliography"/>
   </ds:schemaRefs>

</xml_diff>